<commit_message>
add lab 05 & lab 06
</commit_message>
<xml_diff>
--- a/Labs/Lab01/lab0.docx
+++ b/Labs/Lab01/lab0.docx
@@ -57,7 +57,18 @@
         </w:numPr>
       </w:pPr>
       <w:r>
-        <w:t xml:space="preserve">Since sample length is even, then </w:t>
+        <w:t>(wrong, sort first, then take I5 + I6 /</w:t>
+      </w:r>
+      <w:proofErr w:type="gramStart"/>
+      <w:r>
+        <w:t>2 )</w:t>
+      </w:r>
+      <w:r>
+        <w:t>Since</w:t>
+      </w:r>
+      <w:proofErr w:type="gramEnd"/>
+      <w:r>
+        <w:t xml:space="preserve"> sample length is even, then </w:t>
       </w:r>
       <w:r>
         <w:rPr>
@@ -81,7 +92,23 @@
           <w:b/>
           <w:bCs/>
         </w:rPr>
-        <w:t>, mean = (sum/length) = (</w:t>
+        <w:t xml:space="preserve">, </w:t>
+      </w:r>
+    </w:p>
+    <w:p>
+      <w:pPr>
+        <w:pStyle w:val="ListParagraph"/>
+        <w:numPr>
+          <w:ilvl w:val="0"/>
+          <w:numId w:val="2"/>
+        </w:numPr>
+      </w:pPr>
+      <w:r>
+        <w:rPr>
+          <w:b/>
+          <w:bCs/>
+        </w:rPr>
+        <w:t>mean = (sum/length) = (</w:t>
       </w:r>
       <w:r>
         <w:rPr>
@@ -728,11 +755,42 @@
         </w:rPr>
         <w:t>83</w:t>
       </w:r>
-    </w:p>
-    <w:p>
-      <w:pPr>
-        <w:rPr>
-          <w:rFonts w:ascii="Calibri" w:eastAsia="Times New Roman" w:hAnsi="Calibri" w:cs="Calibri"/>
+      <w:r>
+        <w:rPr>
+          <w:rFonts w:ascii="Calibri" w:eastAsia="Times New Roman" w:hAnsi="Calibri" w:cs="Calibri"/>
+          <w:b/>
+          <w:bCs/>
+          <w:color w:val="000000"/>
+        </w:rPr>
+        <w:t xml:space="preserve"> (wrong, order first) R: </w:t>
+      </w:r>
+      <w:proofErr w:type="gramStart"/>
+      <w:r>
+        <w:rPr>
+          <w:rFonts w:ascii="Calibri" w:eastAsia="Times New Roman" w:hAnsi="Calibri" w:cs="Calibri"/>
+          <w:b/>
+          <w:bCs/>
+          <w:color w:val="000000"/>
+        </w:rPr>
+        <w:t>Quantile(</w:t>
+      </w:r>
+      <w:proofErr w:type="gramEnd"/>
+      <w:r>
+        <w:rPr>
+          <w:rFonts w:ascii="Calibri" w:eastAsia="Times New Roman" w:hAnsi="Calibri" w:cs="Calibri"/>
+          <w:b/>
+          <w:bCs/>
+          <w:color w:val="000000"/>
+        </w:rPr>
+        <w:t>data, 0.25)</w:t>
+      </w:r>
+    </w:p>
+    <w:p>
+      <w:pPr>
+        <w:rPr>
+          <w:rFonts w:ascii="Calibri" w:eastAsia="Times New Roman" w:hAnsi="Calibri" w:cs="Calibri"/>
+          <w:b/>
+          <w:bCs/>
           <w:color w:val="000000"/>
         </w:rPr>
       </w:pPr>
@@ -751,6 +809,117 @@
           <w:color w:val="000000"/>
         </w:rPr>
         <w:t>83</w:t>
+      </w:r>
+      <w:r>
+        <w:rPr>
+          <w:rFonts w:ascii="Calibri" w:eastAsia="Times New Roman" w:hAnsi="Calibri" w:cs="Calibri"/>
+          <w:b/>
+          <w:bCs/>
+          <w:color w:val="000000"/>
+        </w:rPr>
+        <w:t xml:space="preserve"> </w:t>
+      </w:r>
+      <w:r>
+        <w:rPr>
+          <w:rFonts w:ascii="Calibri" w:eastAsia="Times New Roman" w:hAnsi="Calibri" w:cs="Calibri"/>
+          <w:b/>
+          <w:bCs/>
+          <w:color w:val="000000"/>
+        </w:rPr>
+        <w:t>(wrong, order first)</w:t>
+      </w:r>
+      <w:r>
+        <w:rPr>
+          <w:rFonts w:ascii="Calibri" w:eastAsia="Times New Roman" w:hAnsi="Calibri" w:cs="Calibri"/>
+          <w:b/>
+          <w:bCs/>
+          <w:color w:val="000000"/>
+        </w:rPr>
+        <w:t xml:space="preserve"> R: </w:t>
+      </w:r>
+      <w:proofErr w:type="gramStart"/>
+      <w:r>
+        <w:rPr>
+          <w:rFonts w:ascii="Calibri" w:eastAsia="Times New Roman" w:hAnsi="Calibri" w:cs="Calibri"/>
+          <w:b/>
+          <w:bCs/>
+          <w:color w:val="000000"/>
+        </w:rPr>
+        <w:t>Quantile(</w:t>
+      </w:r>
+      <w:proofErr w:type="gramEnd"/>
+      <w:r>
+        <w:rPr>
+          <w:rFonts w:ascii="Calibri" w:eastAsia="Times New Roman" w:hAnsi="Calibri" w:cs="Calibri"/>
+          <w:b/>
+          <w:bCs/>
+          <w:color w:val="000000"/>
+        </w:rPr>
+        <w:t>data, 0.</w:t>
+      </w:r>
+      <w:r>
+        <w:rPr>
+          <w:rFonts w:ascii="Calibri" w:eastAsia="Times New Roman" w:hAnsi="Calibri" w:cs="Calibri"/>
+          <w:b/>
+          <w:bCs/>
+          <w:color w:val="000000"/>
+        </w:rPr>
+        <w:t>75</w:t>
+      </w:r>
+      <w:r>
+        <w:rPr>
+          <w:rFonts w:ascii="Calibri" w:eastAsia="Times New Roman" w:hAnsi="Calibri" w:cs="Calibri"/>
+          <w:b/>
+          <w:bCs/>
+          <w:color w:val="000000"/>
+        </w:rPr>
+        <w:t>)</w:t>
+      </w:r>
+    </w:p>
+    <w:p>
+      <w:pPr>
+        <w:rPr>
+          <w:rFonts w:ascii="Calibri" w:eastAsia="Times New Roman" w:hAnsi="Calibri" w:cs="Calibri"/>
+          <w:color w:val="000000"/>
+        </w:rPr>
+      </w:pPr>
+      <w:r>
+        <w:rPr>
+          <w:rFonts w:ascii="Calibri" w:eastAsia="Times New Roman" w:hAnsi="Calibri" w:cs="Calibri"/>
+          <w:b/>
+          <w:bCs/>
+          <w:color w:val="000000"/>
+        </w:rPr>
+        <w:t xml:space="preserve">Q2 = </w:t>
+      </w:r>
+      <w:r>
+        <w:rPr>
+          <w:rFonts w:ascii="Calibri" w:eastAsia="Times New Roman" w:hAnsi="Calibri" w:cs="Calibri"/>
+          <w:b/>
+          <w:bCs/>
+          <w:color w:val="000000"/>
+        </w:rPr>
+        <w:t xml:space="preserve">R: </w:t>
+      </w:r>
+      <w:proofErr w:type="gramStart"/>
+      <w:r>
+        <w:rPr>
+          <w:rFonts w:ascii="Calibri" w:eastAsia="Times New Roman" w:hAnsi="Calibri" w:cs="Calibri"/>
+          <w:b/>
+          <w:bCs/>
+          <w:color w:val="000000"/>
+        </w:rPr>
+        <w:t>Quantile(</w:t>
+      </w:r>
+      <w:proofErr w:type="gramEnd"/>
+      <w:r>
+        <w:rPr>
+          <w:rFonts w:ascii="Calibri" w:eastAsia="Times New Roman" w:hAnsi="Calibri" w:cs="Calibri"/>
+          <w:b/>
+          <w:bCs/>
+          <w:color w:val="000000"/>
+        </w:rPr>
+        <w:t>data, 0.5)</w:t>
       </w:r>
     </w:p>
     <w:p>
@@ -889,14 +1058,7 @@
           <w:b/>
           <w:bCs/>
         </w:rPr>
-        <w:t>16.8</w:t>
-      </w:r>
-      <w:r>
-        <w:rPr>
-          <w:b/>
-          <w:bCs/>
-        </w:rPr>
-        <w:t>%</w:t>
+        <w:t>16.8%</w:t>
       </w:r>
     </w:p>
     <w:p>
@@ -920,24 +1082,30 @@
       </w:r>
       <w:proofErr w:type="spellEnd"/>
       <w:r>
-        <w:t>?</w:t>
-      </w:r>
-      <w:r>
-        <w:t xml:space="preserve"> </w:t>
+        <w:t xml:space="preserve">? </w:t>
       </w:r>
     </w:p>
     <w:p>
       <w:pPr>
         <w:ind w:left="720"/>
       </w:pPr>
-      <w:proofErr w:type="gramStart"/>
-      <w:r>
-        <w:t>P(</w:t>
-      </w:r>
-      <w:proofErr w:type="gramEnd"/>
-      <w:r>
-        <w:t xml:space="preserve">A v B) = P(A) + P(b) – P(A|B)  </w:t>
-      </w:r>
+      <w:r>
+        <w:t xml:space="preserve">P(A v B) = P(A) + P(b) – P(A|B)  </w:t>
+      </w:r>
+      <w:r>
+        <w:t>= 1000/5000 + 4400/5000 – 840/5000</w:t>
+      </w:r>
+      <w:r>
+        <w:t xml:space="preserve"> = </w:t>
+      </w:r>
+      <w:r>
+        <w:t>0.912</w:t>
+      </w:r>
+      <w:r>
+        <w:t xml:space="preserve"> * 100 = 91.2</w:t>
+      </w:r>
+      <w:bookmarkStart w:id="0" w:name="_GoBack"/>
+      <w:bookmarkEnd w:id="0"/>
     </w:p>
     <w:p>
       <w:pPr>
@@ -951,14 +1119,7 @@
           <w:b/>
           <w:bCs/>
         </w:rPr>
-        <w:t>91.4</w:t>
-      </w:r>
-      <w:r>
-        <w:rPr>
-          <w:b/>
-          <w:bCs/>
-        </w:rPr>
-        <w:t>%</w:t>
+        <w:t>91.4%</w:t>
       </w:r>
     </w:p>
     <w:p>
@@ -970,12 +1131,8 @@
         </w:numPr>
       </w:pPr>
       <w:r>
-        <w:t>What is the probability of being diabetic among Hispanics?</w:t>
-      </w:r>
-      <w:r>
-        <w:t xml:space="preserve"> (130 / 1000) * 100 = </w:t>
-      </w:r>
-      <w:bookmarkStart w:id="0" w:name="_GoBack"/>
+        <w:t xml:space="preserve">What is the probability of being diabetic among Hispanics? (130 / 1000) * 100 = </w:t>
+      </w:r>
       <w:r>
         <w:rPr>
           <w:b/>
@@ -983,7 +1140,6 @@
         </w:rPr>
         <w:t>13%</w:t>
       </w:r>
-      <w:bookmarkEnd w:id="0"/>
     </w:p>
     <w:p/>
     <w:p>
@@ -1304,7 +1460,7 @@
       </w:pPr>
     </w:pPrDefault>
   </w:docDefaults>
-  <w:latentStyles w:defLockedState="0" w:defUIPriority="99" w:defSemiHidden="0" w:defUnhideWhenUsed="0" w:defQFormat="0" w:count="375">
+  <w:latentStyles w:defLockedState="0" w:defUIPriority="99" w:defSemiHidden="0" w:defUnhideWhenUsed="0" w:defQFormat="0" w:count="376">
     <w:lsdException w:name="Normal" w:uiPriority="0" w:qFormat="1"/>
     <w:lsdException w:name="heading 1" w:uiPriority="9" w:qFormat="1"/>
     <w:lsdException w:name="heading 2" w:semiHidden="1" w:uiPriority="9" w:unhideWhenUsed="1" w:qFormat="1"/>
@@ -1410,7 +1566,6 @@
     <w:lsdException w:name="HTML Sample" w:semiHidden="1" w:unhideWhenUsed="1"/>
     <w:lsdException w:name="HTML Typewriter" w:semiHidden="1" w:unhideWhenUsed="1"/>
     <w:lsdException w:name="HTML Variable" w:semiHidden="1" w:unhideWhenUsed="1"/>
-    <w:lsdException w:name="Normal Table" w:semiHidden="1" w:unhideWhenUsed="1"/>
     <w:lsdException w:name="annotation subject" w:semiHidden="1" w:unhideWhenUsed="1"/>
     <w:lsdException w:name="No List" w:semiHidden="1" w:unhideWhenUsed="1"/>
     <w:lsdException w:name="Outline List 1" w:semiHidden="1" w:unhideWhenUsed="1"/>
@@ -1457,10 +1612,8 @@
     <w:lsdException w:name="Table Subtle 2" w:semiHidden="1" w:unhideWhenUsed="1"/>
     <w:lsdException w:name="Table Web 1" w:semiHidden="1" w:unhideWhenUsed="1"/>
     <w:lsdException w:name="Table Web 2" w:semiHidden="1" w:unhideWhenUsed="1"/>
-    <w:lsdException w:name="Table Web 3" w:semiHidden="1" w:unhideWhenUsed="1"/>
     <w:lsdException w:name="Balloon Text" w:semiHidden="1" w:unhideWhenUsed="1"/>
     <w:lsdException w:name="Table Grid" w:uiPriority="39"/>
-    <w:lsdException w:name="Table Theme" w:semiHidden="1" w:unhideWhenUsed="1"/>
     <w:lsdException w:name="Placeholder Text" w:semiHidden="1"/>
     <w:lsdException w:name="No Spacing" w:uiPriority="1" w:qFormat="1"/>
     <w:lsdException w:name="Light Shading" w:uiPriority="60"/>
@@ -1680,6 +1833,7 @@
     <w:lsdException w:name="Smart Hyperlink" w:semiHidden="1" w:unhideWhenUsed="1"/>
     <w:lsdException w:name="Hashtag" w:semiHidden="1" w:unhideWhenUsed="1"/>
     <w:lsdException w:name="Unresolved Mention" w:semiHidden="1" w:unhideWhenUsed="1"/>
+    <w:lsdException w:name="Smart Link" w:semiHidden="1" w:unhideWhenUsed="1"/>
   </w:latentStyles>
   <w:style w:type="paragraph" w:default="1" w:styleId="Normal">
     <w:name w:val="Normal"/>

</xml_diff>